<commit_message>
Mise à jour maquette
</commit_message>
<xml_diff>
--- a/charte_graphique.docx
+++ b/charte_graphique.docx
@@ -361,7 +361,7 @@
         <mc:AlternateContent>
           <mc:Choice Requires="wps">
             <w:drawing>
-              <wp:anchor distT="0" distB="0" distL="114300" distR="114300" simplePos="0" relativeHeight="251667456" behindDoc="0" locked="0" layoutInCell="1" allowOverlap="1" wp14:anchorId="443FF297" wp14:editId="55E0C509">
+              <wp:anchor distT="0" distB="0" distL="114300" distR="114300" simplePos="0" relativeHeight="251667456" behindDoc="0" locked="0" layoutInCell="1" allowOverlap="1" wp14:anchorId="443FF297" wp14:editId="7DD36C15">
                 <wp:simplePos x="0" y="0"/>
                 <wp:positionH relativeFrom="column">
                   <wp:posOffset>716574</wp:posOffset>
@@ -426,7 +426,7 @@
           </mc:Choice>
           <mc:Fallback>
             <w:pict>
-              <v:roundrect w14:anchorId="27014829" id="Rectangle : coins arrondis 1" o:spid="_x0000_s1026" style="position:absolute;margin-left:56.4pt;margin-top:2.95pt;width:136.5pt;height:12.05pt;z-index:251667456;visibility:visible;mso-wrap-style:square;mso-height-percent:0;mso-wrap-distance-left:9pt;mso-wrap-distance-top:0;mso-wrap-distance-right:9pt;mso-wrap-distance-bottom:0;mso-position-horizontal:absolute;mso-position-horizontal-relative:text;mso-position-vertical:absolute;mso-position-vertical-relative:text;mso-height-percent:0;mso-height-relative:margin;v-text-anchor:middle" arcsize="10923f" o:gfxdata="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" fillcolor="#d4cdc9" stroked="f" strokeweight="1pt">
+              <v:roundrect w14:anchorId="1228B9BB" id="Rectangle : coins arrondis 1" o:spid="_x0000_s1026" style="position:absolute;margin-left:56.4pt;margin-top:2.95pt;width:136.5pt;height:12.05pt;z-index:251667456;visibility:visible;mso-wrap-style:square;mso-height-percent:0;mso-wrap-distance-left:9pt;mso-wrap-distance-top:0;mso-wrap-distance-right:9pt;mso-wrap-distance-bottom:0;mso-position-horizontal:absolute;mso-position-horizontal-relative:text;mso-position-vertical:absolute;mso-position-vertical-relative:text;mso-height-percent:0;mso-height-relative:margin;v-text-anchor:middle" arcsize="10923f" o:gfxdata="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" fillcolor="#d4cdc9" stroked="f" strokeweight="1pt">
                 <v:stroke joinstyle="miter"/>
               </v:roundrect>
             </w:pict>
@@ -435,6 +435,96 @@
       </w:r>
       <w:r>
         <w:t>#D4CDC9</w:t>
+      </w:r>
+    </w:p>
+    <w:p>
+      <w:r>
+        <w:rPr>
+          <w:noProof/>
+        </w:rPr>
+        <mc:AlternateContent>
+          <mc:Choice Requires="wps">
+            <w:drawing>
+              <wp:anchor distT="0" distB="0" distL="114300" distR="114300" simplePos="0" relativeHeight="251669504" behindDoc="0" locked="0" layoutInCell="1" allowOverlap="1" wp14:anchorId="39F7875B" wp14:editId="4BBF0C36">
+                <wp:simplePos x="0" y="0"/>
+                <wp:positionH relativeFrom="column">
+                  <wp:posOffset>716669</wp:posOffset>
+                </wp:positionH>
+                <wp:positionV relativeFrom="paragraph">
+                  <wp:posOffset>26953</wp:posOffset>
+                </wp:positionV>
+                <wp:extent cx="1733660" cy="153281"/>
+                <wp:effectExtent l="0" t="0" r="0" b="0"/>
+                <wp:wrapNone/>
+                <wp:docPr id="766987029" name="Rectangle : coins arrondis 1"/>
+                <wp:cNvGraphicFramePr/>
+                <a:graphic xmlns:a="http://schemas.openxmlformats.org/drawingml/2006/main">
+                  <a:graphicData uri="http://schemas.microsoft.com/office/word/2010/wordprocessingShape">
+                    <wps:wsp>
+                      <wps:cNvSpPr/>
+                      <wps:spPr>
+                        <a:xfrm>
+                          <a:off x="0" y="0"/>
+                          <a:ext cx="1733660" cy="153281"/>
+                        </a:xfrm>
+                        <a:prstGeom prst="roundRect">
+                          <a:avLst/>
+                        </a:prstGeom>
+                        <a:solidFill>
+                          <a:srgbClr val="B55D5F"/>
+                        </a:solidFill>
+                        <a:ln>
+                          <a:noFill/>
+                        </a:ln>
+                      </wps:spPr>
+                      <wps:style>
+                        <a:lnRef idx="2">
+                          <a:schemeClr val="accent1">
+                            <a:shade val="15000"/>
+                          </a:schemeClr>
+                        </a:lnRef>
+                        <a:fillRef idx="1">
+                          <a:schemeClr val="accent1"/>
+                        </a:fillRef>
+                        <a:effectRef idx="0">
+                          <a:schemeClr val="accent1"/>
+                        </a:effectRef>
+                        <a:fontRef idx="minor">
+                          <a:schemeClr val="lt1"/>
+                        </a:fontRef>
+                      </wps:style>
+                      <wps:bodyPr rot="0" spcFirstLastPara="0" vertOverflow="overflow" horzOverflow="overflow" vert="horz" wrap="square" lIns="91440" tIns="45720" rIns="91440" bIns="45720" numCol="1" spcCol="0" rtlCol="0" fromWordArt="0" anchor="ctr" anchorCtr="0" forceAA="0" compatLnSpc="1">
+                        <a:prstTxWarp prst="textNoShape">
+                          <a:avLst/>
+                        </a:prstTxWarp>
+                        <a:noAutofit/>
+                      </wps:bodyPr>
+                    </wps:wsp>
+                  </a:graphicData>
+                </a:graphic>
+                <wp14:sizeRelV relativeFrom="margin">
+                  <wp14:pctHeight>0</wp14:pctHeight>
+                </wp14:sizeRelV>
+              </wp:anchor>
+            </w:drawing>
+          </mc:Choice>
+          <mc:Fallback>
+            <w:pict>
+              <v:roundrect w14:anchorId="30F928FC" id="Rectangle : coins arrondis 1" o:spid="_x0000_s1026" style="position:absolute;margin-left:56.45pt;margin-top:2.1pt;width:136.5pt;height:12.05pt;z-index:251669504;visibility:visible;mso-wrap-style:square;mso-height-percent:0;mso-wrap-distance-left:9pt;mso-wrap-distance-top:0;mso-wrap-distance-right:9pt;mso-wrap-distance-bottom:0;mso-position-horizontal:absolute;mso-position-horizontal-relative:text;mso-position-vertical:absolute;mso-position-vertical-relative:text;mso-height-percent:0;mso-height-relative:margin;v-text-anchor:middle" arcsize="10923f" o:gfxdata="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" fillcolor="#b55d5f" stroked="f" strokeweight="1pt">
+                <v:stroke joinstyle="miter"/>
+              </v:roundrect>
+            </w:pict>
+          </mc:Fallback>
+        </mc:AlternateContent>
+      </w:r>
+      <w:r>
+        <w:t>#</w:t>
+      </w:r>
+      <w:r>
+        <w:t xml:space="preserve"> </w:t>
+      </w:r>
+      <w:r>
+        <w:t>B55D5F</w:t>
       </w:r>
     </w:p>
     <w:sectPr>

</xml_diff>